<commit_message>
se agrego tipo de vehiculo
</commit_message>
<xml_diff>
--- a/placas/pruebas funcionamiento placas.docx
+++ b/placas/pruebas funcionamiento placas.docx
@@ -198,15 +198,7 @@
     <w:p>
       <w:r>
         <w:lastRenderedPageBreak/>
-        <w:t xml:space="preserve">Cuarto carácter no es </w:t>
-      </w:r>
-      <w:proofErr w:type="spellStart"/>
-      <w:r>
-        <w:t>guión</w:t>
-      </w:r>
-      <w:proofErr w:type="spellEnd"/>
-      <w:r>
-        <w:t>:</w:t>
+        <w:t>Cuarto carácter no es guión:</w:t>
       </w:r>
     </w:p>
     <w:p>
@@ -590,6 +582,9 @@
     </w:p>
     <w:p>
       <w:r>
+        <w:rPr>
+          <w:noProof/>
+        </w:rPr>
         <w:drawing>
           <wp:inline distT="0" distB="0" distL="0" distR="0" wp14:anchorId="6CC1B952" wp14:editId="3372D4C2">
             <wp:extent cx="1751631" cy="1181100"/>
@@ -627,6 +622,9 @@
         </w:drawing>
       </w:r>
       <w:r>
+        <w:rPr>
+          <w:noProof/>
+        </w:rPr>
         <w:drawing>
           <wp:inline distT="0" distB="0" distL="0" distR="0" wp14:anchorId="674204F0" wp14:editId="1817C8FF">
             <wp:extent cx="1815688" cy="1171575"/>
@@ -664,6 +662,9 @@
         </w:drawing>
       </w:r>
       <w:r>
+        <w:rPr>
+          <w:noProof/>
+        </w:rPr>
         <w:drawing>
           <wp:inline distT="0" distB="0" distL="0" distR="0" wp14:anchorId="1C4AD0D8" wp14:editId="68DE2820">
             <wp:extent cx="1762125" cy="1138364"/>
@@ -703,6 +704,9 @@
     </w:p>
     <w:p>
       <w:r>
+        <w:rPr>
+          <w:noProof/>
+        </w:rPr>
         <w:drawing>
           <wp:inline distT="0" distB="0" distL="0" distR="0" wp14:anchorId="0F6B5CAB" wp14:editId="4F2407BC">
             <wp:extent cx="1783758" cy="1209675"/>
@@ -740,6 +744,9 @@
         </w:drawing>
       </w:r>
       <w:r>
+        <w:rPr>
+          <w:noProof/>
+        </w:rPr>
         <w:drawing>
           <wp:inline distT="0" distB="0" distL="0" distR="0" wp14:anchorId="72F9F5B4" wp14:editId="5325660D">
             <wp:extent cx="1768990" cy="1161881"/>
@@ -777,6 +784,9 @@
         </w:drawing>
       </w:r>
       <w:r>
+        <w:rPr>
+          <w:noProof/>
+        </w:rPr>
         <w:drawing>
           <wp:inline distT="0" distB="0" distL="0" distR="0" wp14:anchorId="152E067D" wp14:editId="02E5DD31">
             <wp:extent cx="1783715" cy="1194314"/>
@@ -821,6 +831,9 @@
     </w:p>
     <w:p>
       <w:r>
+        <w:rPr>
+          <w:noProof/>
+        </w:rPr>
         <w:drawing>
           <wp:inline distT="0" distB="0" distL="0" distR="0" wp14:anchorId="47C5A557" wp14:editId="0464CDF8">
             <wp:extent cx="3315163" cy="2267266"/>
@@ -864,6 +877,327 @@
           <w:u w:val="single"/>
         </w:rPr>
       </w:pPr>
+      <w:r>
+        <w:rPr>
+          <w:u w:val="single"/>
+        </w:rPr>
+        <w:t>TIPO VEHICULO VALIDO:</w:t>
+      </w:r>
+    </w:p>
+    <w:p>
+      <w:pPr>
+        <w:rPr>
+          <w:u w:val="single"/>
+        </w:rPr>
+      </w:pPr>
+      <w:r>
+        <w:rPr>
+          <w:u w:val="single"/>
+        </w:rPr>
+        <w:drawing>
+          <wp:inline distT="0" distB="0" distL="0" distR="0" wp14:anchorId="6394B3D8" wp14:editId="11D056B5">
+            <wp:extent cx="1665318" cy="1247775"/>
+            <wp:effectExtent l="0" t="0" r="0" b="0"/>
+            <wp:docPr id="1906891738" name="Imagen 1"/>
+            <wp:cNvGraphicFramePr>
+              <a:graphicFrameLocks xmlns:a="http://schemas.openxmlformats.org/drawingml/2006/main" noChangeAspect="1"/>
+            </wp:cNvGraphicFramePr>
+            <a:graphic xmlns:a="http://schemas.openxmlformats.org/drawingml/2006/main">
+              <a:graphicData uri="http://schemas.openxmlformats.org/drawingml/2006/picture">
+                <pic:pic xmlns:pic="http://schemas.openxmlformats.org/drawingml/2006/picture">
+                  <pic:nvPicPr>
+                    <pic:cNvPr id="1906891738" name=""/>
+                    <pic:cNvPicPr/>
+                  </pic:nvPicPr>
+                  <pic:blipFill>
+                    <a:blip r:embed="rId23"/>
+                    <a:stretch>
+                      <a:fillRect/>
+                    </a:stretch>
+                  </pic:blipFill>
+                  <pic:spPr>
+                    <a:xfrm>
+                      <a:off x="0" y="0"/>
+                      <a:ext cx="1669056" cy="1250576"/>
+                    </a:xfrm>
+                    <a:prstGeom prst="rect">
+                      <a:avLst/>
+                    </a:prstGeom>
+                  </pic:spPr>
+                </pic:pic>
+              </a:graphicData>
+            </a:graphic>
+          </wp:inline>
+        </w:drawing>
+      </w:r>
+      <w:r>
+        <w:rPr>
+          <w:u w:val="single"/>
+        </w:rPr>
+        <w:drawing>
+          <wp:inline distT="0" distB="0" distL="0" distR="0" wp14:anchorId="1730FC07" wp14:editId="34DE1931">
+            <wp:extent cx="1674898" cy="1247775"/>
+            <wp:effectExtent l="0" t="0" r="1905" b="0"/>
+            <wp:docPr id="785597334" name="Imagen 1"/>
+            <wp:cNvGraphicFramePr>
+              <a:graphicFrameLocks xmlns:a="http://schemas.openxmlformats.org/drawingml/2006/main" noChangeAspect="1"/>
+            </wp:cNvGraphicFramePr>
+            <a:graphic xmlns:a="http://schemas.openxmlformats.org/drawingml/2006/main">
+              <a:graphicData uri="http://schemas.openxmlformats.org/drawingml/2006/picture">
+                <pic:pic xmlns:pic="http://schemas.openxmlformats.org/drawingml/2006/picture">
+                  <pic:nvPicPr>
+                    <pic:cNvPr id="785597334" name=""/>
+                    <pic:cNvPicPr/>
+                  </pic:nvPicPr>
+                  <pic:blipFill>
+                    <a:blip r:embed="rId24"/>
+                    <a:stretch>
+                      <a:fillRect/>
+                    </a:stretch>
+                  </pic:blipFill>
+                  <pic:spPr>
+                    <a:xfrm>
+                      <a:off x="0" y="0"/>
+                      <a:ext cx="1689625" cy="1258746"/>
+                    </a:xfrm>
+                    <a:prstGeom prst="rect">
+                      <a:avLst/>
+                    </a:prstGeom>
+                  </pic:spPr>
+                </pic:pic>
+              </a:graphicData>
+            </a:graphic>
+          </wp:inline>
+        </w:drawing>
+      </w:r>
+      <w:r>
+        <w:rPr>
+          <w:u w:val="single"/>
+        </w:rPr>
+        <w:drawing>
+          <wp:inline distT="0" distB="0" distL="0" distR="0" wp14:anchorId="6071BB64" wp14:editId="33500798">
+            <wp:extent cx="1664970" cy="1235455"/>
+            <wp:effectExtent l="0" t="0" r="0" b="3175"/>
+            <wp:docPr id="1344200068" name="Imagen 1"/>
+            <wp:cNvGraphicFramePr>
+              <a:graphicFrameLocks xmlns:a="http://schemas.openxmlformats.org/drawingml/2006/main" noChangeAspect="1"/>
+            </wp:cNvGraphicFramePr>
+            <a:graphic xmlns:a="http://schemas.openxmlformats.org/drawingml/2006/main">
+              <a:graphicData uri="http://schemas.openxmlformats.org/drawingml/2006/picture">
+                <pic:pic xmlns:pic="http://schemas.openxmlformats.org/drawingml/2006/picture">
+                  <pic:nvPicPr>
+                    <pic:cNvPr id="1344200068" name=""/>
+                    <pic:cNvPicPr/>
+                  </pic:nvPicPr>
+                  <pic:blipFill>
+                    <a:blip r:embed="rId25"/>
+                    <a:stretch>
+                      <a:fillRect/>
+                    </a:stretch>
+                  </pic:blipFill>
+                  <pic:spPr>
+                    <a:xfrm>
+                      <a:off x="0" y="0"/>
+                      <a:ext cx="1676381" cy="1243923"/>
+                    </a:xfrm>
+                    <a:prstGeom prst="rect">
+                      <a:avLst/>
+                    </a:prstGeom>
+                  </pic:spPr>
+                </pic:pic>
+              </a:graphicData>
+            </a:graphic>
+          </wp:inline>
+        </w:drawing>
+      </w:r>
+    </w:p>
+    <w:p>
+      <w:pPr>
+        <w:rPr>
+          <w:u w:val="single"/>
+        </w:rPr>
+      </w:pPr>
+      <w:r>
+        <w:rPr>
+          <w:u w:val="single"/>
+        </w:rPr>
+        <w:drawing>
+          <wp:inline distT="0" distB="0" distL="0" distR="0" wp14:anchorId="421EF8EA" wp14:editId="5EE270D0">
+            <wp:extent cx="1701463" cy="1285875"/>
+            <wp:effectExtent l="0" t="0" r="0" b="0"/>
+            <wp:docPr id="52936378" name="Imagen 1"/>
+            <wp:cNvGraphicFramePr>
+              <a:graphicFrameLocks xmlns:a="http://schemas.openxmlformats.org/drawingml/2006/main" noChangeAspect="1"/>
+            </wp:cNvGraphicFramePr>
+            <a:graphic xmlns:a="http://schemas.openxmlformats.org/drawingml/2006/main">
+              <a:graphicData uri="http://schemas.openxmlformats.org/drawingml/2006/picture">
+                <pic:pic xmlns:pic="http://schemas.openxmlformats.org/drawingml/2006/picture">
+                  <pic:nvPicPr>
+                    <pic:cNvPr id="52936378" name=""/>
+                    <pic:cNvPicPr/>
+                  </pic:nvPicPr>
+                  <pic:blipFill>
+                    <a:blip r:embed="rId26"/>
+                    <a:stretch>
+                      <a:fillRect/>
+                    </a:stretch>
+                  </pic:blipFill>
+                  <pic:spPr>
+                    <a:xfrm>
+                      <a:off x="0" y="0"/>
+                      <a:ext cx="1711115" cy="1293169"/>
+                    </a:xfrm>
+                    <a:prstGeom prst="rect">
+                      <a:avLst/>
+                    </a:prstGeom>
+                  </pic:spPr>
+                </pic:pic>
+              </a:graphicData>
+            </a:graphic>
+          </wp:inline>
+        </w:drawing>
+      </w:r>
+      <w:r>
+        <w:rPr>
+          <w:u w:val="single"/>
+        </w:rPr>
+        <w:drawing>
+          <wp:inline distT="0" distB="0" distL="0" distR="0" wp14:anchorId="5460EDDA" wp14:editId="36E65DAB">
+            <wp:extent cx="1677349" cy="1276350"/>
+            <wp:effectExtent l="0" t="0" r="0" b="0"/>
+            <wp:docPr id="1274529730" name="Imagen 1"/>
+            <wp:cNvGraphicFramePr>
+              <a:graphicFrameLocks xmlns:a="http://schemas.openxmlformats.org/drawingml/2006/main" noChangeAspect="1"/>
+            </wp:cNvGraphicFramePr>
+            <a:graphic xmlns:a="http://schemas.openxmlformats.org/drawingml/2006/main">
+              <a:graphicData uri="http://schemas.openxmlformats.org/drawingml/2006/picture">
+                <pic:pic xmlns:pic="http://schemas.openxmlformats.org/drawingml/2006/picture">
+                  <pic:nvPicPr>
+                    <pic:cNvPr id="1274529730" name=""/>
+                    <pic:cNvPicPr/>
+                  </pic:nvPicPr>
+                  <pic:blipFill>
+                    <a:blip r:embed="rId27"/>
+                    <a:stretch>
+                      <a:fillRect/>
+                    </a:stretch>
+                  </pic:blipFill>
+                  <pic:spPr>
+                    <a:xfrm>
+                      <a:off x="0" y="0"/>
+                      <a:ext cx="1682631" cy="1280369"/>
+                    </a:xfrm>
+                    <a:prstGeom prst="rect">
+                      <a:avLst/>
+                    </a:prstGeom>
+                  </pic:spPr>
+                </pic:pic>
+              </a:graphicData>
+            </a:graphic>
+          </wp:inline>
+        </w:drawing>
+      </w:r>
+      <w:r>
+        <w:rPr>
+          <w:u w:val="single"/>
+        </w:rPr>
+        <w:drawing>
+          <wp:inline distT="0" distB="0" distL="0" distR="0" wp14:anchorId="4DAE13F0" wp14:editId="797EAD40">
+            <wp:extent cx="1647825" cy="1235869"/>
+            <wp:effectExtent l="0" t="0" r="0" b="2540"/>
+            <wp:docPr id="1315781860" name="Imagen 1"/>
+            <wp:cNvGraphicFramePr>
+              <a:graphicFrameLocks xmlns:a="http://schemas.openxmlformats.org/drawingml/2006/main" noChangeAspect="1"/>
+            </wp:cNvGraphicFramePr>
+            <a:graphic xmlns:a="http://schemas.openxmlformats.org/drawingml/2006/main">
+              <a:graphicData uri="http://schemas.openxmlformats.org/drawingml/2006/picture">
+                <pic:pic xmlns:pic="http://schemas.openxmlformats.org/drawingml/2006/picture">
+                  <pic:nvPicPr>
+                    <pic:cNvPr id="1315781860" name=""/>
+                    <pic:cNvPicPr/>
+                  </pic:nvPicPr>
+                  <pic:blipFill>
+                    <a:blip r:embed="rId28"/>
+                    <a:stretch>
+                      <a:fillRect/>
+                    </a:stretch>
+                  </pic:blipFill>
+                  <pic:spPr>
+                    <a:xfrm>
+                      <a:off x="0" y="0"/>
+                      <a:ext cx="1653635" cy="1240227"/>
+                    </a:xfrm>
+                    <a:prstGeom prst="rect">
+                      <a:avLst/>
+                    </a:prstGeom>
+                  </pic:spPr>
+                </pic:pic>
+              </a:graphicData>
+            </a:graphic>
+          </wp:inline>
+        </w:drawing>
+      </w:r>
+    </w:p>
+    <w:p>
+      <w:pPr>
+        <w:rPr>
+          <w:u w:val="single"/>
+        </w:rPr>
+      </w:pPr>
+      <w:r>
+        <w:rPr>
+          <w:u w:val="single"/>
+        </w:rPr>
+        <w:lastRenderedPageBreak/>
+        <w:t>TIPO VEHICULO INVALIDO</w:t>
+      </w:r>
+    </w:p>
+    <w:p>
+      <w:pPr>
+        <w:rPr>
+          <w:u w:val="single"/>
+        </w:rPr>
+      </w:pPr>
+      <w:r>
+        <w:rPr>
+          <w:u w:val="single"/>
+        </w:rPr>
+        <w:drawing>
+          <wp:inline distT="0" distB="0" distL="0" distR="0" wp14:anchorId="46595EC9" wp14:editId="6D960F45">
+            <wp:extent cx="3334215" cy="2676899"/>
+            <wp:effectExtent l="0" t="0" r="0" b="9525"/>
+            <wp:docPr id="708685496" name="Imagen 1"/>
+            <wp:cNvGraphicFramePr>
+              <a:graphicFrameLocks xmlns:a="http://schemas.openxmlformats.org/drawingml/2006/main" noChangeAspect="1"/>
+            </wp:cNvGraphicFramePr>
+            <a:graphic xmlns:a="http://schemas.openxmlformats.org/drawingml/2006/main">
+              <a:graphicData uri="http://schemas.openxmlformats.org/drawingml/2006/picture">
+                <pic:pic xmlns:pic="http://schemas.openxmlformats.org/drawingml/2006/picture">
+                  <pic:nvPicPr>
+                    <pic:cNvPr id="708685496" name=""/>
+                    <pic:cNvPicPr/>
+                  </pic:nvPicPr>
+                  <pic:blipFill>
+                    <a:blip r:embed="rId29"/>
+                    <a:stretch>
+                      <a:fillRect/>
+                    </a:stretch>
+                  </pic:blipFill>
+                  <pic:spPr>
+                    <a:xfrm>
+                      <a:off x="0" y="0"/>
+                      <a:ext cx="3334215" cy="2676899"/>
+                    </a:xfrm>
+                    <a:prstGeom prst="rect">
+                      <a:avLst/>
+                    </a:prstGeom>
+                  </pic:spPr>
+                </pic:pic>
+              </a:graphicData>
+            </a:graphic>
+          </wp:inline>
+        </w:drawing>
+      </w:r>
     </w:p>
     <w:sectPr>
       <w:pgSz w:w="11906" w:h="16838"/>

</xml_diff>